<commit_message>
Plan de Calidad hecho y enviado
</commit_message>
<xml_diff>
--- a/Practica 7_8/Plan de Calidad.docx
+++ b/Practica 7_8/Plan de Calidad.docx
@@ -114,15 +114,28 @@
           <w:b/>
           <w:sz w:val="44"/>
           <w:szCs w:val="36"/>
+          <w:lang w:val="pt-PT"/>
         </w:rPr>
       </w:pPr>
+      <w:proofErr w:type="spellStart"/>
       <w:r>
         <w:rPr>
           <w:b/>
           <w:sz w:val="44"/>
           <w:szCs w:val="36"/>
+          <w:lang w:val="pt-PT"/>
         </w:rPr>
-        <w:t>Versión 1</w:t>
+        <w:t>Versión</w:t>
+      </w:r>
+      <w:proofErr w:type="spellEnd"/>
+      <w:r>
+        <w:rPr>
+          <w:b/>
+          <w:sz w:val="44"/>
+          <w:szCs w:val="36"/>
+          <w:lang w:val="pt-PT"/>
+        </w:rPr>
+        <w:t xml:space="preserve"> 1</w:t>
       </w:r>
     </w:p>
     <w:p>
@@ -132,6 +145,7 @@
           <w:b/>
           <w:sz w:val="36"/>
           <w:szCs w:val="36"/>
+          <w:lang w:val="pt-PT"/>
         </w:rPr>
       </w:pPr>
     </w:p>
@@ -141,6 +155,7 @@
           <w:b/>
           <w:sz w:val="36"/>
           <w:szCs w:val="36"/>
+          <w:lang w:val="pt-PT"/>
         </w:rPr>
       </w:pPr>
     </w:p>
@@ -151,6 +166,7 @@
           <w:b/>
           <w:sz w:val="36"/>
           <w:szCs w:val="36"/>
+          <w:lang w:val="pt-PT"/>
         </w:rPr>
       </w:pPr>
     </w:p>
@@ -161,6 +177,7 @@
           <w:b/>
           <w:sz w:val="36"/>
           <w:szCs w:val="36"/>
+          <w:lang w:val="pt-PT"/>
         </w:rPr>
       </w:pPr>
     </w:p>
@@ -171,6 +188,7 @@
           <w:b/>
           <w:sz w:val="36"/>
           <w:szCs w:val="36"/>
+          <w:lang w:val="pt-PT"/>
         </w:rPr>
       </w:pPr>
     </w:p>
@@ -181,6 +199,7 @@
           <w:b/>
           <w:sz w:val="36"/>
           <w:szCs w:val="36"/>
+          <w:lang w:val="pt-PT"/>
         </w:rPr>
       </w:pPr>
     </w:p>
@@ -415,10 +434,7 @@
               <w:jc w:val="both"/>
             </w:pPr>
             <w:r>
-              <w:t>Se necesita comprar un servidor muy potente para dar soporte a la administración de usuarios o procesamiento de datos</w:t>
-            </w:r>
-            <w:r>
-              <w:t>.</w:t>
+              <w:t>Se necesita comprar un servidor muy potente para dar soporte a la administración de usuarios o procesamiento de datos.</w:t>
             </w:r>
           </w:p>
         </w:tc>
@@ -541,10 +557,7 @@
               <w:jc w:val="both"/>
             </w:pPr>
             <w:r>
-              <w:t>Las aplicaciones desarrolladas deben tener los colores y logos del cliente, lo exige la normativa</w:t>
-            </w:r>
-            <w:r>
-              <w:t>.</w:t>
+              <w:t>Las aplicaciones desarrolladas deben tener los colores y logos del cliente, lo exige la normativa.</w:t>
             </w:r>
           </w:p>
         </w:tc>
@@ -585,10 +598,7 @@
               <w:jc w:val="both"/>
             </w:pPr>
             <w:r>
-              <w:t>Hay un nuevo requisito funcional por parte del cliente. Proponed uno concreto que afecte al cambio de diseño en la arquitectura del sistema</w:t>
-            </w:r>
-            <w:r>
-              <w:t>.</w:t>
+              <w:t>Hay un nuevo requisito funcional por parte del cliente. Proponed uno concreto que afecte al cambio de diseño en la arquitectura del sistema.</w:t>
             </w:r>
           </w:p>
         </w:tc>
@@ -629,10 +639,7 @@
               <w:jc w:val="both"/>
             </w:pPr>
             <w:r>
-              <w:t>Se va a utilizar IFML para el modelado de la interfaz de usuario</w:t>
-            </w:r>
-            <w:r>
-              <w:t>.</w:t>
+              <w:t>Se va a utilizar IFML para el modelado de la interfaz de usuario.</w:t>
             </w:r>
           </w:p>
         </w:tc>
@@ -790,25 +797,7 @@
               <w:rPr>
                 <w:sz w:val="24"/>
               </w:rPr>
-              <w:t xml:space="preserve">Se debe </w:t>
-            </w:r>
-            <w:r>
-              <w:rPr>
-                <w:sz w:val="24"/>
-              </w:rPr>
-              <w:t xml:space="preserve">informar y </w:t>
-            </w:r>
-            <w:r>
-              <w:rPr>
-                <w:sz w:val="24"/>
-              </w:rPr>
-              <w:t>detallar p</w:t>
-            </w:r>
-            <w:r>
-              <w:rPr>
-                <w:sz w:val="24"/>
-              </w:rPr>
-              <w:t>or qué se necesita este recurso, el programador extra</w:t>
+              <w:t>Se debe informar y detallar por qué se necesita este recurso, el programador extra</w:t>
             </w:r>
           </w:p>
           <w:p>
@@ -827,13 +816,7 @@
               <w:rPr>
                 <w:sz w:val="24"/>
               </w:rPr>
-              <w:t xml:space="preserve">Delimitar las actividades </w:t>
-            </w:r>
-            <w:r>
-              <w:rPr>
-                <w:sz w:val="24"/>
-              </w:rPr>
-              <w:t>a realizar por el programador requerido</w:t>
+              <w:t>Delimitar las actividades a realizar por el programador requerido</w:t>
             </w:r>
           </w:p>
           <w:p>
@@ -852,13 +835,7 @@
               <w:rPr>
                 <w:sz w:val="24"/>
               </w:rPr>
-              <w:t>Especificar cuáles son las habili</w:t>
-            </w:r>
-            <w:r>
-              <w:rPr>
-                <w:sz w:val="24"/>
-              </w:rPr>
-              <w:t>dades que debe tener el programador a contratar</w:t>
+              <w:t>Especificar cuáles son las habilidades que debe tener el programador a contratar</w:t>
             </w:r>
           </w:p>
           <w:p>
@@ -877,13 +854,7 @@
               <w:rPr>
                 <w:sz w:val="24"/>
               </w:rPr>
-              <w:t>Realizar proceso de contrataci</w:t>
-            </w:r>
-            <w:r>
-              <w:rPr>
-                <w:sz w:val="24"/>
-              </w:rPr>
-              <w:t>ón</w:t>
+              <w:t>Realizar proceso de contratación</w:t>
             </w:r>
           </w:p>
           <w:p>
@@ -902,13 +873,7 @@
               <w:rPr>
                 <w:sz w:val="24"/>
               </w:rPr>
-              <w:t xml:space="preserve">Introducir a la </w:t>
-            </w:r>
-            <w:r>
-              <w:rPr>
-                <w:sz w:val="24"/>
-              </w:rPr>
-              <w:t>nueva persona en el equipo de trabajo</w:t>
+              <w:t>Introducir a la nueva persona en el equipo de trabajo</w:t>
             </w:r>
           </w:p>
         </w:tc>
@@ -957,13 +922,7 @@
               <w:rPr>
                 <w:sz w:val="24"/>
               </w:rPr>
-              <w:t xml:space="preserve">Para saber si en verdad el </w:t>
-            </w:r>
-            <w:r>
-              <w:rPr>
-                <w:sz w:val="24"/>
-              </w:rPr>
-              <w:t>programador extra es necesario</w:t>
+              <w:t>Para saber si en verdad el programador extra es necesario</w:t>
             </w:r>
           </w:p>
           <w:p>
@@ -982,37 +941,7 @@
               <w:rPr>
                 <w:sz w:val="24"/>
               </w:rPr>
-              <w:t xml:space="preserve">Ya que </w:t>
-            </w:r>
-            <w:r>
-              <w:rPr>
-                <w:sz w:val="24"/>
-              </w:rPr>
-              <w:t>el programador solo</w:t>
-            </w:r>
-            <w:r>
-              <w:rPr>
-                <w:sz w:val="24"/>
-              </w:rPr>
-              <w:t xml:space="preserve"> va a trabajar</w:t>
-            </w:r>
-            <w:r>
-              <w:rPr>
-                <w:sz w:val="24"/>
-              </w:rPr>
-              <w:t xml:space="preserve"> 2 meses</w:t>
-            </w:r>
-            <w:r>
-              <w:rPr>
-                <w:sz w:val="24"/>
-              </w:rPr>
-              <w:t xml:space="preserve"> en la empresa es necesario detallar muy bien habilidade</w:t>
-            </w:r>
-            <w:r>
-              <w:rPr>
-                <w:sz w:val="24"/>
-              </w:rPr>
-              <w:t>s</w:t>
+              <w:t>Ya que el programador solo va a trabajar 2 meses en la empresa es necesario detallar muy bien habilidades</w:t>
             </w:r>
             <w:r>
               <w:rPr>
@@ -1121,8 +1050,39 @@
                 <w:szCs w:val="24"/>
                 <w:lang w:eastAsia="es-ES"/>
               </w:rPr>
-              <w:t>Un Product Owner</w:t>
-            </w:r>
+              <w:t xml:space="preserve">Un </w:t>
+            </w:r>
+            <w:proofErr w:type="spellStart"/>
+            <w:r>
+              <w:rPr>
+                <w:rFonts w:eastAsia="Times New Roman" w:cstheme="minorHAnsi"/>
+                <w:sz w:val="24"/>
+                <w:szCs w:val="24"/>
+                <w:lang w:eastAsia="es-ES"/>
+              </w:rPr>
+              <w:t>Product</w:t>
+            </w:r>
+            <w:proofErr w:type="spellEnd"/>
+            <w:r>
+              <w:rPr>
+                <w:rFonts w:eastAsia="Times New Roman" w:cstheme="minorHAnsi"/>
+                <w:sz w:val="24"/>
+                <w:szCs w:val="24"/>
+                <w:lang w:eastAsia="es-ES"/>
+              </w:rPr>
+              <w:t xml:space="preserve"> </w:t>
+            </w:r>
+            <w:proofErr w:type="spellStart"/>
+            <w:r>
+              <w:rPr>
+                <w:rFonts w:eastAsia="Times New Roman" w:cstheme="minorHAnsi"/>
+                <w:sz w:val="24"/>
+                <w:szCs w:val="24"/>
+                <w:lang w:eastAsia="es-ES"/>
+              </w:rPr>
+              <w:t>Owner</w:t>
+            </w:r>
+            <w:proofErr w:type="spellEnd"/>
           </w:p>
         </w:tc>
       </w:tr>
@@ -1259,14 +1219,7 @@
           <w:b/>
           <w:sz w:val="32"/>
         </w:rPr>
-        <w:t>Petici</w:t>
-      </w:r>
-      <w:r>
-        <w:rPr>
-          <w:b/>
-          <w:sz w:val="32"/>
-        </w:rPr>
-        <w:t>ón 2</w:t>
+        <w:t>Petición 2</w:t>
       </w:r>
     </w:p>
     <w:tbl>
@@ -1322,13 +1275,7 @@
               <w:rPr>
                 <w:sz w:val="24"/>
               </w:rPr>
-              <w:t>Especificar razón por la cua</w:t>
-            </w:r>
-            <w:r>
-              <w:rPr>
-                <w:sz w:val="24"/>
-              </w:rPr>
-              <w:t>l se comprará el nuevo servidor</w:t>
+              <w:t>Especificar razón por la cual se comprará el nuevo servidor</w:t>
             </w:r>
           </w:p>
           <w:p>
@@ -1347,13 +1294,7 @@
               <w:rPr>
                 <w:sz w:val="24"/>
               </w:rPr>
-              <w:t>Definir caract</w:t>
-            </w:r>
-            <w:r>
-              <w:rPr>
-                <w:sz w:val="24"/>
-              </w:rPr>
-              <w:t>erísticas técnicas del servidor a adquirir</w:t>
+              <w:t>Definir características técnicas del servidor a adquirir</w:t>
             </w:r>
           </w:p>
           <w:p>
@@ -1488,12 +1429,28 @@
                 <w:sz w:val="24"/>
               </w:rPr>
             </w:pPr>
-            <w:r>
-              <w:rPr>
-                <w:sz w:val="24"/>
-              </w:rPr>
-              <w:t>Product Owners</w:t>
-            </w:r>
+            <w:proofErr w:type="spellStart"/>
+            <w:r>
+              <w:rPr>
+                <w:sz w:val="24"/>
+              </w:rPr>
+              <w:t>Product</w:t>
+            </w:r>
+            <w:proofErr w:type="spellEnd"/>
+            <w:r>
+              <w:rPr>
+                <w:sz w:val="24"/>
+              </w:rPr>
+              <w:t xml:space="preserve"> </w:t>
+            </w:r>
+            <w:proofErr w:type="spellStart"/>
+            <w:r>
+              <w:rPr>
+                <w:sz w:val="24"/>
+              </w:rPr>
+              <w:t>Owners</w:t>
+            </w:r>
+            <w:proofErr w:type="spellEnd"/>
           </w:p>
         </w:tc>
       </w:tr>
@@ -1629,14 +1586,7 @@
           <w:b/>
           <w:sz w:val="32"/>
         </w:rPr>
-        <w:t>Petici</w:t>
-      </w:r>
-      <w:r>
-        <w:rPr>
-          <w:b/>
-          <w:sz w:val="32"/>
-        </w:rPr>
-        <w:t>ón 3</w:t>
+        <w:t>Petición 3</w:t>
       </w:r>
     </w:p>
     <w:tbl>
@@ -1711,25 +1661,7 @@
               <w:rPr>
                 <w:sz w:val="24"/>
               </w:rPr>
-              <w:t>Hablar con el cliente para pe</w:t>
-            </w:r>
-            <w:r>
-              <w:rPr>
-                <w:sz w:val="24"/>
-              </w:rPr>
-              <w:t>dirle un plazo de entrega mayor</w:t>
-            </w:r>
-            <w:r>
-              <w:rPr>
-                <w:sz w:val="24"/>
-              </w:rPr>
-              <w:t>, basado</w:t>
-            </w:r>
-            <w:r>
-              <w:rPr>
-                <w:sz w:val="24"/>
-              </w:rPr>
-              <w:t xml:space="preserve"> en los motivos listados</w:t>
+              <w:t>Hablar con el cliente para pedirle un plazo de entrega mayor, basado en los motivos listados</w:t>
             </w:r>
           </w:p>
           <w:p>
@@ -1748,25 +1680,7 @@
               <w:rPr>
                 <w:sz w:val="24"/>
               </w:rPr>
-              <w:t xml:space="preserve">Cuadrar un sprint </w:t>
-            </w:r>
-            <w:r>
-              <w:rPr>
-                <w:sz w:val="24"/>
-              </w:rPr>
-              <w:t>adicional de dos semanas para completar</w:t>
-            </w:r>
-            <w:r>
-              <w:rPr>
-                <w:sz w:val="24"/>
-              </w:rPr>
-              <w:t xml:space="preserve"> las tareas neces</w:t>
-            </w:r>
-            <w:r>
-              <w:rPr>
-                <w:sz w:val="24"/>
-              </w:rPr>
-              <w:t>arias para entregar el proyecto</w:t>
+              <w:t>Cuadrar un sprint adicional de dos semanas para completar las tareas necesarias para entregar el proyecto</w:t>
             </w:r>
           </w:p>
           <w:p>
@@ -1785,19 +1699,21 @@
               <w:rPr>
                 <w:sz w:val="24"/>
               </w:rPr>
-              <w:t>Realizar una review de ese</w:t>
-            </w:r>
-            <w:r>
-              <w:rPr>
-                <w:sz w:val="24"/>
-              </w:rPr>
-              <w:t xml:space="preserve"> sprint de entrega analizando el</w:t>
-            </w:r>
-            <w:r>
-              <w:rPr>
-                <w:sz w:val="24"/>
-              </w:rPr>
-              <w:t xml:space="preserve"> porqué del retraso</w:t>
+              <w:t xml:space="preserve">Realizar una </w:t>
+            </w:r>
+            <w:proofErr w:type="spellStart"/>
+            <w:r>
+              <w:rPr>
+                <w:sz w:val="24"/>
+              </w:rPr>
+              <w:t>review</w:t>
+            </w:r>
+            <w:proofErr w:type="spellEnd"/>
+            <w:r>
+              <w:rPr>
+                <w:sz w:val="24"/>
+              </w:rPr>
+              <w:t xml:space="preserve"> de ese sprint de entrega analizando el porqué del retraso</w:t>
             </w:r>
           </w:p>
         </w:tc>
@@ -2177,14 +2093,7 @@
           <w:b/>
           <w:sz w:val="32"/>
         </w:rPr>
-        <w:t>Petici</w:t>
-      </w:r>
-      <w:r>
-        <w:rPr>
-          <w:b/>
-          <w:sz w:val="32"/>
-        </w:rPr>
-        <w:t>ón 4</w:t>
+        <w:t>Petición 4</w:t>
       </w:r>
     </w:p>
     <w:tbl>
@@ -2292,43 +2201,27 @@
                 <w:color w:val="000000"/>
                 <w:sz w:val="24"/>
               </w:rPr>
-              <w:t>Para</w:t>
-            </w:r>
+              <w:t>Para calcular el incremento al presupuesto</w:t>
+            </w:r>
+          </w:p>
+          <w:p>
+            <w:pPr>
+              <w:pStyle w:val="PargrafodaLista"/>
+              <w:numPr>
+                <w:ilvl w:val="0"/>
+                <w:numId w:val="12"/>
+              </w:numPr>
+              <w:jc w:val="both"/>
+              <w:rPr>
+                <w:sz w:val="28"/>
+              </w:rPr>
+            </w:pPr>
             <w:r>
               <w:rPr>
                 <w:rFonts w:cstheme="minorHAnsi"/>
                 <w:color w:val="000000"/>
                 <w:sz w:val="24"/>
               </w:rPr>
-              <w:t xml:space="preserve"> calcular el</w:t>
-            </w:r>
-            <w:r>
-              <w:rPr>
-                <w:rFonts w:cstheme="minorHAnsi"/>
-                <w:color w:val="000000"/>
-                <w:sz w:val="24"/>
-              </w:rPr>
-              <w:t xml:space="preserve"> incremento al presupuesto</w:t>
-            </w:r>
-          </w:p>
-          <w:p>
-            <w:pPr>
-              <w:pStyle w:val="PargrafodaLista"/>
-              <w:numPr>
-                <w:ilvl w:val="0"/>
-                <w:numId w:val="12"/>
-              </w:numPr>
-              <w:jc w:val="both"/>
-              <w:rPr>
-                <w:sz w:val="28"/>
-              </w:rPr>
-            </w:pPr>
-            <w:r>
-              <w:rPr>
-                <w:rFonts w:cstheme="minorHAnsi"/>
-                <w:color w:val="000000"/>
-                <w:sz w:val="24"/>
-              </w:rPr>
               <w:t>Para tornar más atractivas las condiciones de trabajo de los trabajadores, y para reflexionar la inflación durante los 2 años de ejecución del proyecto</w:t>
             </w:r>
           </w:p>
@@ -2374,12 +2267,28 @@
                 <w:sz w:val="24"/>
               </w:rPr>
             </w:pPr>
-            <w:r>
-              <w:rPr>
-                <w:sz w:val="24"/>
-              </w:rPr>
-              <w:t>Product Owners</w:t>
-            </w:r>
+            <w:proofErr w:type="spellStart"/>
+            <w:r>
+              <w:rPr>
+                <w:sz w:val="24"/>
+              </w:rPr>
+              <w:t>Product</w:t>
+            </w:r>
+            <w:proofErr w:type="spellEnd"/>
+            <w:r>
+              <w:rPr>
+                <w:sz w:val="24"/>
+              </w:rPr>
+              <w:t xml:space="preserve"> </w:t>
+            </w:r>
+            <w:proofErr w:type="spellStart"/>
+            <w:r>
+              <w:rPr>
+                <w:sz w:val="24"/>
+              </w:rPr>
+              <w:t>Owners</w:t>
+            </w:r>
+            <w:proofErr w:type="spellEnd"/>
           </w:p>
         </w:tc>
       </w:tr>
@@ -2427,7 +2336,19 @@
               <w:rPr>
                 <w:sz w:val="24"/>
               </w:rPr>
-              <w:t>Al fin de 1 año de ejecución del proyecto, cuándo la inflación ya habrá aumentado comparativamente a la del inicio del proyecto</w:t>
+              <w:t>Al fin de 1 año de ejecución del proyecto, cuándo la inflación ya habrá aumentado</w:t>
+            </w:r>
+            <w:r>
+              <w:rPr>
+                <w:sz w:val="24"/>
+              </w:rPr>
+              <w:t xml:space="preserve"> los precios comparativamente a los</w:t>
+            </w:r>
+            <w:r>
+              <w:rPr>
+                <w:sz w:val="24"/>
+              </w:rPr>
+              <w:t xml:space="preserve"> del inicio del proyecto</w:t>
             </w:r>
           </w:p>
         </w:tc>
@@ -2476,19 +2397,7 @@
               <w:rPr>
                 <w:sz w:val="24"/>
               </w:rPr>
-              <w:t xml:space="preserve">Los costes subirán </w:t>
-            </w:r>
-            <w:r>
-              <w:rPr>
-                <w:sz w:val="24"/>
-              </w:rPr>
-              <w:t>10</w:t>
-            </w:r>
-            <w:r>
-              <w:rPr>
-                <w:sz w:val="24"/>
-              </w:rPr>
-              <w:t>.000€</w:t>
+              <w:t>Los costes subirán 10.000€</w:t>
             </w:r>
           </w:p>
           <w:p>
@@ -2527,14 +2436,7 @@
           <w:b/>
           <w:sz w:val="32"/>
         </w:rPr>
-        <w:t>Petici</w:t>
-      </w:r>
-      <w:r>
-        <w:rPr>
-          <w:b/>
-          <w:sz w:val="32"/>
-        </w:rPr>
-        <w:t>ón 5</w:t>
+        <w:t>Petición 5</w:t>
       </w:r>
     </w:p>
     <w:tbl>
@@ -2617,7 +2519,25 @@
                 <w:color w:val="000000"/>
                 <w:szCs w:val="22"/>
               </w:rPr>
-              <w:t>Incluir los logos y colores del cliente en el front-end del sistema</w:t>
+              <w:t xml:space="preserve">Incluir los logos y colores del cliente en el </w:t>
+            </w:r>
+            <w:proofErr w:type="spellStart"/>
+            <w:r>
+              <w:rPr>
+                <w:rFonts w:asciiTheme="minorHAnsi" w:hAnsiTheme="minorHAnsi" w:cstheme="minorHAnsi"/>
+                <w:color w:val="000000"/>
+                <w:szCs w:val="22"/>
+              </w:rPr>
+              <w:t>front-end</w:t>
+            </w:r>
+            <w:proofErr w:type="spellEnd"/>
+            <w:r>
+              <w:rPr>
+                <w:rFonts w:asciiTheme="minorHAnsi" w:hAnsiTheme="minorHAnsi" w:cstheme="minorHAnsi"/>
+                <w:color w:val="000000"/>
+                <w:szCs w:val="22"/>
+              </w:rPr>
+              <w:t xml:space="preserve"> del sistema</w:t>
             </w:r>
           </w:p>
         </w:tc>
@@ -2734,8 +2654,16 @@
               <w:rPr>
                 <w:sz w:val="24"/>
               </w:rPr>
-              <w:t>Equipo de desarrollo del front-end</w:t>
-            </w:r>
+              <w:t xml:space="preserve">Equipo de desarrollo del </w:t>
+            </w:r>
+            <w:proofErr w:type="spellStart"/>
+            <w:r>
+              <w:rPr>
+                <w:sz w:val="24"/>
+              </w:rPr>
+              <w:t>front-end</w:t>
+            </w:r>
+            <w:proofErr w:type="spellEnd"/>
           </w:p>
         </w:tc>
       </w:tr>
@@ -2783,8 +2711,16 @@
               <w:rPr>
                 <w:sz w:val="24"/>
               </w:rPr>
-              <w:t>Durante la fase de desarrollo del front-end</w:t>
-            </w:r>
+              <w:t xml:space="preserve">Durante la fase de desarrollo del </w:t>
+            </w:r>
+            <w:proofErr w:type="spellStart"/>
+            <w:r>
+              <w:rPr>
+                <w:sz w:val="24"/>
+              </w:rPr>
+              <w:t>front-end</w:t>
+            </w:r>
+            <w:proofErr w:type="spellEnd"/>
           </w:p>
         </w:tc>
       </w:tr>
@@ -2864,14 +2800,7 @@
           <w:b/>
           <w:sz w:val="32"/>
         </w:rPr>
-        <w:t>Petici</w:t>
-      </w:r>
-      <w:r>
-        <w:rPr>
-          <w:b/>
-          <w:sz w:val="32"/>
-        </w:rPr>
-        <w:t>ón 6</w:t>
+        <w:t>Petición 6</w:t>
       </w:r>
     </w:p>
     <w:tbl>
@@ -2928,31 +2857,19 @@
               <w:rPr>
                 <w:sz w:val="24"/>
               </w:rPr>
-              <w:t xml:space="preserve">El requisito consiste en integración del </w:t>
-            </w:r>
-            <w:r>
-              <w:rPr>
-                <w:sz w:val="24"/>
-              </w:rPr>
-              <w:t>SDAC</w:t>
-            </w:r>
-            <w:r>
-              <w:rPr>
-                <w:sz w:val="24"/>
-              </w:rPr>
-              <w:t xml:space="preserve"> con los sistemas informáticos ya existentes de la Univ</w:t>
-            </w:r>
-            <w:r>
-              <w:rPr>
-                <w:sz w:val="24"/>
-              </w:rPr>
-              <w:t>ersidad de Granada, además de su</w:t>
-            </w:r>
-            <w:r>
-              <w:rPr>
-                <w:sz w:val="24"/>
-              </w:rPr>
-              <w:t xml:space="preserve"> integración con los sistemas informáticos del Hospital PTS de Granada</w:t>
+              <w:t xml:space="preserve">El requisito consiste en </w:t>
+            </w:r>
+            <w:r>
+              <w:rPr>
+                <w:sz w:val="24"/>
+              </w:rPr>
+              <w:t xml:space="preserve">la </w:t>
+            </w:r>
+            <w:r>
+              <w:rPr>
+                <w:sz w:val="24"/>
+              </w:rPr>
+              <w:t>integración del SDAC con los sistemas informáticos ya existentes de la Universidad de Granada, además de su integración con los sistemas informáticos del Hospital PTS de Granada</w:t>
             </w:r>
           </w:p>
           <w:p>
@@ -3151,8 +3068,16 @@
               <w:rPr>
                 <w:sz w:val="24"/>
               </w:rPr>
-              <w:t>Equipo del back-end</w:t>
-            </w:r>
+              <w:t>Equipo del back-</w:t>
+            </w:r>
+            <w:proofErr w:type="spellStart"/>
+            <w:r>
+              <w:rPr>
+                <w:sz w:val="24"/>
+              </w:rPr>
+              <w:t>end</w:t>
+            </w:r>
+            <w:proofErr w:type="spellEnd"/>
           </w:p>
         </w:tc>
       </w:tr>
@@ -3326,14 +3251,7 @@
           <w:b/>
           <w:sz w:val="32"/>
         </w:rPr>
-        <w:t>Petici</w:t>
-      </w:r>
-      <w:r>
-        <w:rPr>
-          <w:b/>
-          <w:sz w:val="32"/>
-        </w:rPr>
-        <w:t>ón 7</w:t>
+        <w:t>Petición 7</w:t>
       </w:r>
     </w:p>
     <w:tbl>
@@ -3389,7 +3307,21 @@
               <w:rPr>
                 <w:sz w:val="24"/>
               </w:rPr>
-              <w:t>Formar el equipo de desarrollo del front-end en IFML</w:t>
+              <w:t xml:space="preserve">Formar el equipo de desarrollo del </w:t>
+            </w:r>
+            <w:proofErr w:type="spellStart"/>
+            <w:r>
+              <w:rPr>
+                <w:sz w:val="24"/>
+              </w:rPr>
+              <w:t>front-end</w:t>
+            </w:r>
+            <w:proofErr w:type="spellEnd"/>
+            <w:r>
+              <w:rPr>
+                <w:sz w:val="24"/>
+              </w:rPr>
+              <w:t xml:space="preserve"> en IFML</w:t>
             </w:r>
           </w:p>
           <w:p>
@@ -3457,8 +3389,30 @@
               <w:rPr>
                 <w:sz w:val="24"/>
               </w:rPr>
-              <w:t>Es utilizado como estándar por el Object Management Group</w:t>
-            </w:r>
+              <w:t xml:space="preserve">Es utilizado como estándar por el </w:t>
+            </w:r>
+            <w:proofErr w:type="spellStart"/>
+            <w:r>
+              <w:rPr>
+                <w:sz w:val="24"/>
+              </w:rPr>
+              <w:t>Object</w:t>
+            </w:r>
+            <w:proofErr w:type="spellEnd"/>
+            <w:r>
+              <w:rPr>
+                <w:sz w:val="24"/>
+              </w:rPr>
+              <w:t xml:space="preserve"> Management </w:t>
+            </w:r>
+            <w:proofErr w:type="spellStart"/>
+            <w:r>
+              <w:rPr>
+                <w:sz w:val="24"/>
+              </w:rPr>
+              <w:t>Group</w:t>
+            </w:r>
+            <w:proofErr w:type="spellEnd"/>
           </w:p>
           <w:p>
             <w:pPr>
@@ -3525,8 +3479,16 @@
               <w:rPr>
                 <w:sz w:val="24"/>
               </w:rPr>
-              <w:t>Equipo de desarrollo del front-end</w:t>
-            </w:r>
+              <w:t xml:space="preserve">Equipo de desarrollo del </w:t>
+            </w:r>
+            <w:proofErr w:type="spellStart"/>
+            <w:r>
+              <w:rPr>
+                <w:sz w:val="24"/>
+              </w:rPr>
+              <w:t>front-end</w:t>
+            </w:r>
+            <w:proofErr w:type="spellEnd"/>
           </w:p>
         </w:tc>
       </w:tr>
@@ -3705,14 +3667,7 @@
           <w:b/>
           <w:sz w:val="32"/>
         </w:rPr>
-        <w:t>Petici</w:t>
-      </w:r>
-      <w:r>
-        <w:rPr>
-          <w:b/>
-          <w:sz w:val="32"/>
-        </w:rPr>
-        <w:t>ón 8</w:t>
+        <w:t>Petición 8</w:t>
       </w:r>
     </w:p>
     <w:tbl>
@@ -3769,7 +3724,21 @@
               <w:rPr>
                 <w:sz w:val="24"/>
               </w:rPr>
-              <w:t>Seguir realizando los Sprint Reviews en el fin de cada sprint</w:t>
+              <w:t xml:space="preserve">Seguir realizando los Sprint </w:t>
+            </w:r>
+            <w:proofErr w:type="spellStart"/>
+            <w:r>
+              <w:rPr>
+                <w:sz w:val="24"/>
+              </w:rPr>
+              <w:t>Reviews</w:t>
+            </w:r>
+            <w:proofErr w:type="spellEnd"/>
+            <w:r>
+              <w:rPr>
+                <w:sz w:val="24"/>
+              </w:rPr>
+              <w:t xml:space="preserve"> en el fin de cada sprint</w:t>
             </w:r>
           </w:p>
         </w:tc>
@@ -3863,11 +3832,19 @@
                 <w:sz w:val="24"/>
               </w:rPr>
             </w:pPr>
-            <w:r>
-              <w:rPr>
-                <w:sz w:val="24"/>
-              </w:rPr>
-              <w:t>Scrum Masters de todos los equipos de desarrollo</w:t>
+            <w:proofErr w:type="spellStart"/>
+            <w:r>
+              <w:rPr>
+                <w:sz w:val="24"/>
+              </w:rPr>
+              <w:t>Scrum</w:t>
+            </w:r>
+            <w:proofErr w:type="spellEnd"/>
+            <w:r>
+              <w:rPr>
+                <w:sz w:val="24"/>
+              </w:rPr>
+              <w:t xml:space="preserve"> Masters de todos los equipos de desarrollo</w:t>
             </w:r>
           </w:p>
         </w:tc>
@@ -3997,15 +3974,10 @@
           <w:b/>
           <w:sz w:val="32"/>
         </w:rPr>
-        <w:t>Petici</w:t>
+        <w:t>Petición 9</w:t>
       </w:r>
-      <w:r>
-        <w:rPr>
-          <w:b/>
-          <w:sz w:val="32"/>
-        </w:rPr>
-        <w:t>ón 9</w:t>
-      </w:r>
+      <w:bookmarkStart w:id="0" w:name="_GoBack"/>
+      <w:bookmarkEnd w:id="0"/>
     </w:p>
     <w:tbl>
       <w:tblPr>
@@ -4060,13 +4032,27 @@
               <w:rPr>
                 <w:sz w:val="24"/>
               </w:rPr>
-              <w:t>Formar el sub</w:t>
-            </w:r>
-            <w:r>
-              <w:rPr>
-                <w:sz w:val="24"/>
-              </w:rPr>
-              <w:t>equipo tanto con</w:t>
+              <w:t xml:space="preserve">Formar el </w:t>
+            </w:r>
+            <w:proofErr w:type="spellStart"/>
+            <w:r>
+              <w:rPr>
+                <w:sz w:val="24"/>
+              </w:rPr>
+              <w:t>sub</w:t>
+            </w:r>
+            <w:r>
+              <w:rPr>
+                <w:sz w:val="24"/>
+              </w:rPr>
+              <w:t>equipo</w:t>
+            </w:r>
+            <w:proofErr w:type="spellEnd"/>
+            <w:r>
+              <w:rPr>
+                <w:sz w:val="24"/>
+              </w:rPr>
+              <w:t xml:space="preserve"> tanto con</w:t>
             </w:r>
             <w:r>
               <w:rPr>
@@ -4078,7 +4064,21 @@
               <w:rPr>
                 <w:sz w:val="24"/>
               </w:rPr>
-              <w:t>como con el Scrum Master para cada equipo, en un total de 6 personas</w:t>
+              <w:t xml:space="preserve">como con el </w:t>
+            </w:r>
+            <w:proofErr w:type="spellStart"/>
+            <w:r>
+              <w:rPr>
+                <w:sz w:val="24"/>
+              </w:rPr>
+              <w:t>Scrum</w:t>
+            </w:r>
+            <w:proofErr w:type="spellEnd"/>
+            <w:r>
+              <w:rPr>
+                <w:sz w:val="24"/>
+              </w:rPr>
+              <w:t xml:space="preserve"> Master para cada equipo, en un total de 6 personas</w:t>
             </w:r>
           </w:p>
           <w:p>
@@ -4103,8 +4103,16 @@
               <w:rPr>
                 <w:sz w:val="24"/>
               </w:rPr>
-              <w:t>roles de este subequipo</w:t>
-            </w:r>
+              <w:t xml:space="preserve">roles de este </w:t>
+            </w:r>
+            <w:proofErr w:type="spellStart"/>
+            <w:r>
+              <w:rPr>
+                <w:sz w:val="24"/>
+              </w:rPr>
+              <w:t>subequipo</w:t>
+            </w:r>
+            <w:proofErr w:type="spellEnd"/>
           </w:p>
           <w:p>
             <w:pPr>
@@ -4130,6 +4138,7 @@
               </w:rPr>
               <w:t xml:space="preserve">euniones de sincronización del </w:t>
             </w:r>
+            <w:proofErr w:type="spellStart"/>
             <w:r>
               <w:rPr>
                 <w:sz w:val="24"/>
@@ -4142,6 +4151,7 @@
               </w:rPr>
               <w:t>equipo</w:t>
             </w:r>
+            <w:proofErr w:type="spellEnd"/>
           </w:p>
         </w:tc>
       </w:tr>
@@ -4220,19 +4230,7 @@
               <w:rPr>
                 <w:sz w:val="24"/>
               </w:rPr>
-              <w:t xml:space="preserve">Los roles se definen para saber </w:t>
-            </w:r>
-            <w:r>
-              <w:rPr>
-                <w:sz w:val="24"/>
-              </w:rPr>
-              <w:t>cuáles</w:t>
-            </w:r>
-            <w:r>
-              <w:rPr>
-                <w:sz w:val="24"/>
-              </w:rPr>
-              <w:t xml:space="preserve"> so</w:t>
+              <w:t>Los roles se definen para saber cuáles so</w:t>
             </w:r>
             <w:r>
               <w:rPr>
@@ -4324,7 +4322,21 @@
               <w:rPr>
                 <w:sz w:val="24"/>
               </w:rPr>
-              <w:t>Todos los Scrum Masters</w:t>
+              <w:t xml:space="preserve">Todos los </w:t>
+            </w:r>
+            <w:proofErr w:type="spellStart"/>
+            <w:r>
+              <w:rPr>
+                <w:sz w:val="24"/>
+              </w:rPr>
+              <w:t>Scrum</w:t>
+            </w:r>
+            <w:proofErr w:type="spellEnd"/>
+            <w:r>
+              <w:rPr>
+                <w:sz w:val="24"/>
+              </w:rPr>
+              <w:t xml:space="preserve"> Masters</w:t>
             </w:r>
           </w:p>
           <w:p>
@@ -4484,8 +4496,6 @@
               </w:rPr>
               <w:t>Los costes subirán de acuerdo con el tiempo que el equipo de gestión de incidencias esté activo</w:t>
             </w:r>
-            <w:bookmarkStart w:id="0" w:name="_GoBack"/>
-            <w:bookmarkEnd w:id="0"/>
           </w:p>
         </w:tc>
       </w:tr>
@@ -4547,6 +4557,7 @@
         <w:docPartUnique/>
       </w:docPartObj>
     </w:sdtPr>
+    <w:sdtEndPr/>
     <w:sdtContent>
       <w:p>
         <w:pPr>

</xml_diff>